<commit_message>
Updated ReadMe for "DDE population dynamics.py" and ran all DDE models again to be saved on repo
</commit_message>
<xml_diff>
--- a/Documentation/ReadMe7 DDE population dynamics Py.docx
+++ b/Documentation/ReadMe7 DDE population dynamics Py.docx
@@ -398,46 +398,7 @@
           <w:szCs w:val="22"/>
           <w:lang w:val="en-US"/>
         </w:rPr>
-        <w:t xml:space="preserve">and </w:t>
-      </w:r>
-      <w:r>
-        <w:rPr>
-          <w:rFonts w:ascii="Times New Roman" w:hAnsi="Times New Roman" w:cs="Times New Roman"/>
-          <w:b/>
-          <w:bCs/>
-          <w:i/>
-          <w:iCs/>
-          <w:sz w:val="22"/>
-          <w:szCs w:val="22"/>
-          <w:lang w:val="en-US"/>
-        </w:rPr>
-        <w:t>“Time series data</w:t>
-      </w:r>
-      <w:r>
-        <w:rPr>
-          <w:rFonts w:ascii="Times New Roman" w:hAnsi="Times New Roman" w:cs="Times New Roman"/>
-          <w:b/>
-          <w:bCs/>
-          <w:i/>
-          <w:iCs/>
-          <w:sz w:val="22"/>
-          <w:szCs w:val="22"/>
-          <w:lang w:val="en-US"/>
-        </w:rPr>
-        <w:t xml:space="preserve"> DI</w:t>
-      </w:r>
-      <w:r>
-        <w:rPr>
-          <w:rFonts w:ascii="Times New Roman" w:hAnsi="Times New Roman" w:cs="Times New Roman"/>
-          <w:b/>
-          <w:bCs/>
-          <w:i/>
-          <w:iCs/>
-          <w:sz w:val="22"/>
-          <w:szCs w:val="22"/>
-          <w:lang w:val="en-US"/>
-        </w:rPr>
-        <w:t xml:space="preserve">” </w:t>
+        <w:t xml:space="preserve">and “Time series data DI” </w:t>
       </w:r>
       <w:r>
         <w:rPr>
@@ -1304,16 +1265,7 @@
           <w:szCs w:val="22"/>
           <w:lang w:val="en-US"/>
         </w:rPr>
-        <w:t>period</w:t>
-      </w:r>
-      <w:r>
-        <w:rPr>
-          <w:rFonts w:ascii="Times New Roman" w:hAnsi="Times New Roman" w:cs="Times New Roman"/>
-          <w:sz w:val="22"/>
-          <w:szCs w:val="22"/>
-          <w:lang w:val="en-US"/>
-        </w:rPr>
-        <w:t xml:space="preserve"> in line 3</w:t>
+        <w:t>period in line 3</w:t>
       </w:r>
       <w:r>
         <w:rPr>
@@ -1331,16 +1283,7 @@
           <w:szCs w:val="22"/>
           <w:lang w:val="en-US"/>
         </w:rPr>
-        <w:t>.</w:t>
-      </w:r>
-      <w:r>
-        <w:rPr>
-          <w:rFonts w:ascii="Times New Roman" w:hAnsi="Times New Roman" w:cs="Times New Roman"/>
-          <w:sz w:val="22"/>
-          <w:szCs w:val="22"/>
-          <w:lang w:val="en-US"/>
-        </w:rPr>
-        <w:t xml:space="preserve"> </w:t>
+        <w:t xml:space="preserve">. </w:t>
       </w:r>
     </w:p>
     <w:p>
@@ -1564,16 +1507,7 @@
           <w:szCs w:val="22"/>
           <w:lang w:val="en-US"/>
         </w:rPr>
-        <w:t xml:space="preserve">To </w:t>
-      </w:r>
-      <w:r>
-        <w:rPr>
-          <w:rFonts w:ascii="Times New Roman" w:hAnsi="Times New Roman" w:cs="Times New Roman"/>
-          <w:sz w:val="22"/>
-          <w:szCs w:val="22"/>
-          <w:lang w:val="en-US"/>
-        </w:rPr>
-        <w:t>include competition in the model</w:t>
+        <w:t>To include competition in the model</w:t>
       </w:r>
       <w:r>
         <w:rPr>
@@ -1591,25 +1525,7 @@
           <w:szCs w:val="22"/>
           <w:lang w:val="en-US"/>
         </w:rPr>
-        <w:t xml:space="preserve"> </w:t>
-      </w:r>
-      <w:r>
-        <w:rPr>
-          <w:rFonts w:ascii="Times New Roman" w:hAnsi="Times New Roman" w:cs="Times New Roman"/>
-          <w:sz w:val="22"/>
-          <w:szCs w:val="22"/>
-          <w:lang w:val="en-US"/>
-        </w:rPr>
-        <w:t>set</w:t>
-      </w:r>
-      <w:r>
-        <w:rPr>
-          <w:rFonts w:ascii="Times New Roman" w:hAnsi="Times New Roman" w:cs="Times New Roman"/>
-          <w:sz w:val="22"/>
-          <w:szCs w:val="22"/>
-          <w:lang w:val="en-US"/>
-        </w:rPr>
-        <w:t xml:space="preserve"> </w:t>
+        <w:t xml:space="preserve"> set </w:t>
       </w:r>
       <w:r>
         <w:rPr>
@@ -1629,25 +1545,7 @@
           <w:szCs w:val="22"/>
           <w:lang w:val="en-US"/>
         </w:rPr>
-        <w:t xml:space="preserve"> to T</w:t>
-      </w:r>
-      <w:r>
-        <w:rPr>
-          <w:rFonts w:ascii="Times New Roman" w:hAnsi="Times New Roman" w:cs="Times New Roman"/>
-          <w:sz w:val="22"/>
-          <w:szCs w:val="22"/>
-          <w:lang w:val="en-US"/>
-        </w:rPr>
-        <w:t>rue</w:t>
-      </w:r>
-      <w:r>
-        <w:rPr>
-          <w:rFonts w:ascii="Times New Roman" w:hAnsi="Times New Roman" w:cs="Times New Roman"/>
-          <w:sz w:val="22"/>
-          <w:szCs w:val="22"/>
-          <w:lang w:val="en-US"/>
-        </w:rPr>
-        <w:t xml:space="preserve"> in line 4</w:t>
+        <w:t xml:space="preserve"> to True in line 4</w:t>
       </w:r>
       <w:r>
         <w:rPr>
@@ -1760,25 +1658,7 @@
           <w:szCs w:val="22"/>
           <w:lang w:val="en-US"/>
         </w:rPr>
-        <w:t xml:space="preserve">To </w:t>
-      </w:r>
-      <w:r>
-        <w:rPr>
-          <w:rFonts w:ascii="Times New Roman" w:hAnsi="Times New Roman" w:cs="Times New Roman"/>
-          <w:sz w:val="22"/>
-          <w:szCs w:val="22"/>
-          <w:lang w:val="en-US"/>
-        </w:rPr>
-        <w:t>run</w:t>
-      </w:r>
-      <w:r>
-        <w:rPr>
-          <w:rFonts w:ascii="Times New Roman" w:hAnsi="Times New Roman" w:cs="Times New Roman"/>
-          <w:sz w:val="22"/>
-          <w:szCs w:val="22"/>
-          <w:lang w:val="en-US"/>
-        </w:rPr>
-        <w:t xml:space="preserve"> model</w:t>
+        <w:t>To run model</w:t>
       </w:r>
       <w:r>
         <w:rPr>
@@ -1843,18 +1723,7 @@
           <w:szCs w:val="22"/>
           <w:lang w:val="en-US"/>
         </w:rPr>
-        <w:t>census</w:t>
-      </w:r>
-      <w:r>
-        <w:rPr>
-          <w:rFonts w:ascii="Times New Roman" w:hAnsi="Times New Roman" w:cs="Times New Roman"/>
-          <w:i/>
-          <w:iCs/>
-          <w:sz w:val="22"/>
-          <w:szCs w:val="22"/>
-          <w:lang w:val="en-US"/>
-        </w:rPr>
-        <w:t xml:space="preserve"> </w:t>
+        <w:t xml:space="preserve">census </w:t>
       </w:r>
       <w:r>
         <w:rPr>
@@ -1881,36 +1750,9 @@
           <w:szCs w:val="22"/>
           <w:lang w:val="en-US"/>
         </w:rPr>
-        <w:t xml:space="preserve"> (note that </w:t>
-      </w:r>
-      <w:r>
-        <w:rPr>
-          <w:rFonts w:ascii="Times New Roman" w:hAnsi="Times New Roman" w:cs="Times New Roman"/>
-          <w:sz w:val="22"/>
-          <w:szCs w:val="22"/>
-          <w:lang w:val="en-US"/>
-        </w:rPr>
-        <w:t>field census data</w:t>
-      </w:r>
-      <w:r>
-        <w:rPr>
-          <w:rFonts w:ascii="Times New Roman" w:hAnsi="Times New Roman" w:cs="Times New Roman"/>
-          <w:sz w:val="22"/>
-          <w:szCs w:val="22"/>
-          <w:lang w:val="en-US"/>
-        </w:rPr>
-        <w:t xml:space="preserve"> was found only </w:t>
+        <w:t xml:space="preserve"> (note that field census data was found only for </w:t>
       </w:r>
       <w:proofErr w:type="spellStart"/>
-      <w:r>
-        <w:rPr>
-          <w:rFonts w:ascii="Times New Roman" w:hAnsi="Times New Roman" w:cs="Times New Roman"/>
-          <w:sz w:val="22"/>
-          <w:szCs w:val="22"/>
-          <w:lang w:val="en-US"/>
-        </w:rPr>
-        <w:t xml:space="preserve">for </w:t>
-      </w:r>
       <w:r>
         <w:rPr>
           <w:rFonts w:ascii="Times New Roman" w:hAnsi="Times New Roman" w:cs="Times New Roman"/>
@@ -2029,43 +1871,7 @@
           <w:szCs w:val="22"/>
           <w:lang w:val="en-US"/>
         </w:rPr>
-        <w:t xml:space="preserve"> to </w:t>
-      </w:r>
-      <w:r>
-        <w:rPr>
-          <w:rFonts w:ascii="Times New Roman" w:hAnsi="Times New Roman" w:cs="Times New Roman"/>
-          <w:sz w:val="22"/>
-          <w:szCs w:val="22"/>
-          <w:lang w:val="en-US"/>
-        </w:rPr>
-        <w:t xml:space="preserve">“Temperature response parameters.csv” and “Habitat temperature parameters.csv” </w:t>
-      </w:r>
-      <w:r>
-        <w:rPr>
-          <w:rFonts w:ascii="Times New Roman" w:hAnsi="Times New Roman" w:cs="Times New Roman"/>
-          <w:sz w:val="22"/>
-          <w:szCs w:val="22"/>
-          <w:lang w:val="en-US"/>
-        </w:rPr>
-        <w:t xml:space="preserve">in </w:t>
-      </w:r>
-      <w:r>
-        <w:rPr>
-          <w:rFonts w:ascii="Times New Roman" w:hAnsi="Times New Roman" w:cs="Times New Roman"/>
-          <w:sz w:val="22"/>
-          <w:szCs w:val="22"/>
-          <w:lang w:val="en-US"/>
-        </w:rPr>
-        <w:t xml:space="preserve">lines </w:t>
-      </w:r>
-      <w:r>
-        <w:rPr>
-          <w:rFonts w:ascii="Times New Roman" w:hAnsi="Times New Roman" w:cs="Times New Roman"/>
-          <w:sz w:val="22"/>
-          <w:szCs w:val="22"/>
-          <w:lang w:val="en-US"/>
-        </w:rPr>
-        <w:t>56 and 57.</w:t>
+        <w:t xml:space="preserve"> to “Temperature response parameters.csv” and “Habitat temperature parameters.csv” in lines 56 and 57.</w:t>
       </w:r>
     </w:p>
     <w:p>
@@ -2752,25 +2558,7 @@
           <w:szCs w:val="22"/>
           <w:lang w:val="en-US"/>
         </w:rPr>
-        <w:t xml:space="preserve">The script only works if the working directory (line </w:t>
-      </w:r>
-      <w:r>
-        <w:rPr>
-          <w:rFonts w:ascii="Times New Roman" w:hAnsi="Times New Roman" w:cs="Times New Roman"/>
-          <w:sz w:val="22"/>
-          <w:szCs w:val="22"/>
-          <w:lang w:val="en-US"/>
-        </w:rPr>
-        <w:t>30</w:t>
-      </w:r>
-      <w:r>
-        <w:rPr>
-          <w:rFonts w:ascii="Times New Roman" w:hAnsi="Times New Roman" w:cs="Times New Roman"/>
-          <w:sz w:val="22"/>
-          <w:szCs w:val="22"/>
-          <w:lang w:val="en-US"/>
-        </w:rPr>
-        <w:t>) is in the main folder of the downloaded GitHub repo</w:t>
+        <w:t>The script only works if the working directory (line 30) is in the main folder of the GitHub repo</w:t>
       </w:r>
     </w:p>
     <w:p>
@@ -3028,16 +2816,7 @@
           <w:szCs w:val="22"/>
           <w:lang w:val="en-US"/>
         </w:rPr>
-        <w:t xml:space="preserve">Lines </w:t>
-      </w:r>
-      <w:r>
-        <w:rPr>
-          <w:rFonts w:ascii="Times New Roman" w:hAnsi="Times New Roman" w:cs="Times New Roman"/>
-          <w:sz w:val="22"/>
-          <w:szCs w:val="22"/>
-          <w:lang w:val="en-US"/>
-        </w:rPr>
-        <w:t>55-57</w:t>
+        <w:t>Lines 55-57</w:t>
       </w:r>
       <w:r>
         <w:rPr>
@@ -3067,7 +2846,16 @@
           <w:szCs w:val="22"/>
           <w:lang w:val="en-US"/>
         </w:rPr>
-        <w:t>Lines 60-136</w:t>
+        <w:t>Lines 60-</w:t>
+      </w:r>
+      <w:r>
+        <w:rPr>
+          <w:rFonts w:ascii="Times New Roman" w:hAnsi="Times New Roman" w:cs="Times New Roman"/>
+          <w:sz w:val="22"/>
+          <w:szCs w:val="22"/>
+          <w:lang w:val="en-US"/>
+        </w:rPr>
+        <w:t>86</w:t>
       </w:r>
       <w:r>
         <w:rPr>
@@ -3077,12 +2865,47 @@
           <w:lang w:val="en-US"/>
         </w:rPr>
         <w:tab/>
-        <w:t xml:space="preserve">Define model parameters, select species, and assign temperature response parameters </w:t>
+      </w:r>
+      <w:r>
+        <w:rPr>
+          <w:rFonts w:ascii="Times New Roman" w:hAnsi="Times New Roman" w:cs="Times New Roman"/>
+          <w:sz w:val="22"/>
+          <w:szCs w:val="22"/>
+          <w:lang w:val="en-US"/>
+        </w:rPr>
+        <w:t>Define model parameters</w:t>
+      </w:r>
+      <w:r>
+        <w:rPr>
+          <w:rFonts w:ascii="Times New Roman" w:hAnsi="Times New Roman" w:cs="Times New Roman"/>
+          <w:sz w:val="22"/>
+          <w:szCs w:val="22"/>
+          <w:lang w:val="en-US"/>
+        </w:rPr>
+        <w:t xml:space="preserve"> and</w:t>
+      </w:r>
+      <w:r>
+        <w:rPr>
+          <w:rFonts w:ascii="Times New Roman" w:hAnsi="Times New Roman" w:cs="Times New Roman"/>
+          <w:sz w:val="22"/>
+          <w:szCs w:val="22"/>
+          <w:lang w:val="en-US"/>
+        </w:rPr>
+        <w:t xml:space="preserve"> select </w:t>
+      </w:r>
+      <w:r>
+        <w:rPr>
+          <w:rFonts w:ascii="Times New Roman" w:hAnsi="Times New Roman" w:cs="Times New Roman"/>
+          <w:sz w:val="22"/>
+          <w:szCs w:val="22"/>
+          <w:lang w:val="en-US"/>
+        </w:rPr>
+        <w:t>population</w:t>
       </w:r>
     </w:p>
     <w:p>
       <w:pPr>
-        <w:ind w:left="720" w:firstLine="720"/>
+        <w:ind w:left="1440" w:hanging="1440"/>
         <w:jc w:val="both"/>
         <w:rPr>
           <w:rFonts w:ascii="Times New Roman" w:hAnsi="Times New Roman" w:cs="Times New Roman"/>
@@ -3098,7 +2921,184 @@
           <w:szCs w:val="22"/>
           <w:lang w:val="en-US"/>
         </w:rPr>
-        <w:t>and habitat temperature parameters</w:t>
+        <w:t>Lines 89-</w:t>
+      </w:r>
+      <w:r>
+        <w:rPr>
+          <w:rFonts w:ascii="Times New Roman" w:hAnsi="Times New Roman" w:cs="Times New Roman"/>
+          <w:sz w:val="22"/>
+          <w:szCs w:val="22"/>
+          <w:lang w:val="en-US"/>
+        </w:rPr>
+        <w:t>1</w:t>
+      </w:r>
+      <w:r>
+        <w:rPr>
+          <w:rFonts w:ascii="Times New Roman" w:hAnsi="Times New Roman" w:cs="Times New Roman"/>
+          <w:sz w:val="22"/>
+          <w:szCs w:val="22"/>
+          <w:lang w:val="en-US"/>
+        </w:rPr>
+        <w:t>43</w:t>
+      </w:r>
+      <w:r>
+        <w:rPr>
+          <w:rFonts w:ascii="Times New Roman" w:hAnsi="Times New Roman" w:cs="Times New Roman"/>
+          <w:sz w:val="22"/>
+          <w:szCs w:val="22"/>
+          <w:lang w:val="en-US"/>
+        </w:rPr>
+        <w:tab/>
+      </w:r>
+      <w:r>
+        <w:rPr>
+          <w:rFonts w:ascii="Times New Roman" w:hAnsi="Times New Roman" w:cs="Times New Roman"/>
+          <w:sz w:val="22"/>
+          <w:szCs w:val="22"/>
+          <w:lang w:val="en-US"/>
+        </w:rPr>
+        <w:t xml:space="preserve">Start loop (for multiple populations), set minimum tolerance to avoid integration errors (must be higher for </w:t>
+      </w:r>
+      <w:proofErr w:type="spellStart"/>
+      <w:r>
+        <w:rPr>
+          <w:rFonts w:ascii="Times New Roman" w:hAnsi="Times New Roman" w:cs="Times New Roman"/>
+          <w:i/>
+          <w:iCs/>
+          <w:sz w:val="22"/>
+          <w:szCs w:val="22"/>
+          <w:lang w:val="en-US"/>
+        </w:rPr>
+        <w:t>Myzus</w:t>
+      </w:r>
+      <w:proofErr w:type="spellEnd"/>
+      <w:r>
+        <w:rPr>
+          <w:rFonts w:ascii="Times New Roman" w:hAnsi="Times New Roman" w:cs="Times New Roman"/>
+          <w:i/>
+          <w:iCs/>
+          <w:sz w:val="22"/>
+          <w:szCs w:val="22"/>
+          <w:lang w:val="en-US"/>
+        </w:rPr>
+        <w:t xml:space="preserve"> </w:t>
+      </w:r>
+      <w:proofErr w:type="spellStart"/>
+      <w:r>
+        <w:rPr>
+          <w:rFonts w:ascii="Times New Roman" w:hAnsi="Times New Roman" w:cs="Times New Roman"/>
+          <w:i/>
+          <w:iCs/>
+          <w:sz w:val="22"/>
+          <w:szCs w:val="22"/>
+          <w:lang w:val="en-US"/>
+        </w:rPr>
+        <w:t>persicae</w:t>
+      </w:r>
+      <w:proofErr w:type="spellEnd"/>
+      <w:r>
+        <w:rPr>
+          <w:rFonts w:ascii="Times New Roman" w:hAnsi="Times New Roman" w:cs="Times New Roman"/>
+          <w:i/>
+          <w:iCs/>
+          <w:sz w:val="22"/>
+          <w:szCs w:val="22"/>
+          <w:lang w:val="en-US"/>
+        </w:rPr>
+        <w:t xml:space="preserve"> </w:t>
+      </w:r>
+      <w:r>
+        <w:rPr>
+          <w:rFonts w:ascii="Times New Roman" w:hAnsi="Times New Roman" w:cs="Times New Roman"/>
+          <w:sz w:val="22"/>
+          <w:szCs w:val="22"/>
+          <w:lang w:val="en-US"/>
+        </w:rPr>
+        <w:t xml:space="preserve">in Canada Chatham and </w:t>
+      </w:r>
+      <w:proofErr w:type="spellStart"/>
+      <w:r>
+        <w:rPr>
+          <w:rFonts w:ascii="Times New Roman" w:hAnsi="Times New Roman" w:cs="Times New Roman"/>
+          <w:i/>
+          <w:iCs/>
+          <w:sz w:val="22"/>
+          <w:szCs w:val="22"/>
+          <w:lang w:val="en-US"/>
+        </w:rPr>
+        <w:t>Aulacorthum</w:t>
+      </w:r>
+      <w:proofErr w:type="spellEnd"/>
+      <w:r>
+        <w:rPr>
+          <w:rFonts w:ascii="Times New Roman" w:hAnsi="Times New Roman" w:cs="Times New Roman"/>
+          <w:i/>
+          <w:iCs/>
+          <w:sz w:val="22"/>
+          <w:szCs w:val="22"/>
+          <w:lang w:val="en-US"/>
+        </w:rPr>
+        <w:t xml:space="preserve"> </w:t>
+      </w:r>
+      <w:proofErr w:type="spellStart"/>
+      <w:r>
+        <w:rPr>
+          <w:rFonts w:ascii="Times New Roman" w:hAnsi="Times New Roman" w:cs="Times New Roman"/>
+          <w:i/>
+          <w:iCs/>
+          <w:sz w:val="22"/>
+          <w:szCs w:val="22"/>
+          <w:lang w:val="en-US"/>
+        </w:rPr>
+        <w:t>solani</w:t>
+      </w:r>
+      <w:proofErr w:type="spellEnd"/>
+      <w:r>
+        <w:rPr>
+          <w:rFonts w:ascii="Times New Roman" w:hAnsi="Times New Roman" w:cs="Times New Roman"/>
+          <w:i/>
+          <w:iCs/>
+          <w:sz w:val="22"/>
+          <w:szCs w:val="22"/>
+          <w:lang w:val="en-US"/>
+        </w:rPr>
+        <w:t xml:space="preserve"> </w:t>
+      </w:r>
+      <w:r>
+        <w:rPr>
+          <w:rFonts w:ascii="Times New Roman" w:hAnsi="Times New Roman" w:cs="Times New Roman"/>
+          <w:sz w:val="22"/>
+          <w:szCs w:val="22"/>
+          <w:lang w:val="en-US"/>
+        </w:rPr>
+        <w:t xml:space="preserve">in US Ithaca) </w:t>
+      </w:r>
+      <w:r>
+        <w:rPr>
+          <w:rFonts w:ascii="Times New Roman" w:hAnsi="Times New Roman" w:cs="Times New Roman"/>
+          <w:sz w:val="22"/>
+          <w:szCs w:val="22"/>
+          <w:lang w:val="en-US"/>
+        </w:rPr>
+        <w:t xml:space="preserve">and </w:t>
+      </w:r>
+      <w:r>
+        <w:rPr>
+          <w:rFonts w:ascii="Times New Roman" w:hAnsi="Times New Roman" w:cs="Times New Roman"/>
+          <w:sz w:val="22"/>
+          <w:szCs w:val="22"/>
+          <w:lang w:val="en-US"/>
+        </w:rPr>
+        <w:t>a</w:t>
+      </w:r>
+      <w:r>
+        <w:rPr>
+          <w:rFonts w:ascii="Times New Roman" w:hAnsi="Times New Roman" w:cs="Times New Roman"/>
+          <w:sz w:val="22"/>
+          <w:szCs w:val="22"/>
+          <w:lang w:val="en-US"/>
+        </w:rPr>
+        <w:t>ssign temperature response parameters and habitat temperature parameters</w:t>
       </w:r>
     </w:p>
     <w:p>
@@ -3119,6 +3119,7 @@
           <w:szCs w:val="22"/>
           <w:lang w:val="en-US"/>
         </w:rPr>
+        <w:lastRenderedPageBreak/>
         <w:t xml:space="preserve">Lines </w:t>
       </w:r>
       <w:r>
@@ -3128,7 +3129,16 @@
           <w:szCs w:val="22"/>
           <w:lang w:val="en-US"/>
         </w:rPr>
-        <w:t>139</w:t>
+        <w:t>1</w:t>
+      </w:r>
+      <w:r>
+        <w:rPr>
+          <w:rFonts w:ascii="Times New Roman" w:hAnsi="Times New Roman" w:cs="Times New Roman"/>
+          <w:sz w:val="22"/>
+          <w:szCs w:val="22"/>
+          <w:lang w:val="en-US"/>
+        </w:rPr>
+        <w:t>46</w:t>
       </w:r>
       <w:r>
         <w:rPr>
@@ -3146,7 +3156,16 @@
           <w:szCs w:val="22"/>
           <w:lang w:val="en-US"/>
         </w:rPr>
-        <w:t>168</w:t>
+        <w:t>1</w:t>
+      </w:r>
+      <w:r>
+        <w:rPr>
+          <w:rFonts w:ascii="Times New Roman" w:hAnsi="Times New Roman" w:cs="Times New Roman"/>
+          <w:sz w:val="22"/>
+          <w:szCs w:val="22"/>
+          <w:lang w:val="en-US"/>
+        </w:rPr>
+        <w:t>75</w:t>
       </w:r>
       <w:r>
         <w:rPr>
@@ -3185,7 +3204,6 @@
           <w:szCs w:val="22"/>
           <w:lang w:val="en-US"/>
         </w:rPr>
-        <w:lastRenderedPageBreak/>
         <w:t xml:space="preserve">Lines </w:t>
       </w:r>
       <w:r>
@@ -3195,7 +3213,16 @@
           <w:szCs w:val="22"/>
           <w:lang w:val="en-US"/>
         </w:rPr>
-        <w:t>171</w:t>
+        <w:t>17</w:t>
+      </w:r>
+      <w:r>
+        <w:rPr>
+          <w:rFonts w:ascii="Times New Roman" w:hAnsi="Times New Roman" w:cs="Times New Roman"/>
+          <w:sz w:val="22"/>
+          <w:szCs w:val="22"/>
+          <w:lang w:val="en-US"/>
+        </w:rPr>
+        <w:t>8</w:t>
       </w:r>
       <w:r>
         <w:rPr>
@@ -3213,7 +3240,7 @@
           <w:szCs w:val="22"/>
           <w:lang w:val="en-US"/>
         </w:rPr>
-        <w:t>196</w:t>
+        <w:t>203</w:t>
       </w:r>
       <w:r>
         <w:rPr>
@@ -3288,7 +3315,34 @@
           <w:szCs w:val="22"/>
           <w:lang w:val="en-US"/>
         </w:rPr>
-        <w:t>Lines 199-239</w:t>
+        <w:t xml:space="preserve">Lines </w:t>
+      </w:r>
+      <w:r>
+        <w:rPr>
+          <w:rFonts w:ascii="Times New Roman" w:hAnsi="Times New Roman" w:cs="Times New Roman"/>
+          <w:sz w:val="22"/>
+          <w:szCs w:val="22"/>
+          <w:lang w:val="en-US"/>
+        </w:rPr>
+        <w:t>206</w:t>
+      </w:r>
+      <w:r>
+        <w:rPr>
+          <w:rFonts w:ascii="Times New Roman" w:hAnsi="Times New Roman" w:cs="Times New Roman"/>
+          <w:sz w:val="22"/>
+          <w:szCs w:val="22"/>
+          <w:lang w:val="en-US"/>
+        </w:rPr>
+        <w:t>-2</w:t>
+      </w:r>
+      <w:r>
+        <w:rPr>
+          <w:rFonts w:ascii="Times New Roman" w:hAnsi="Times New Roman" w:cs="Times New Roman"/>
+          <w:sz w:val="22"/>
+          <w:szCs w:val="22"/>
+          <w:lang w:val="en-US"/>
+        </w:rPr>
+        <w:t>46</w:t>
       </w:r>
       <w:r>
         <w:rPr>

</xml_diff>